<commit_message>
fixed register, fix change info, fix mail service, fix payment
</commit_message>
<xml_diff>
--- a/uploads/files/pending/pending_File_A_B_Phuluc_II_19.docx
+++ b/uploads/files/pending/pending_File_A_B_Phuluc_II_19.docx
@@ -665,7 +665,7 @@
               </wp:anchor>
             </w:drawing>
           </mc:Choice>
-          <mc:Fallback xmlns:w16se="http://schemas.microsoft.com/office/word/2015/wordml/symex" xmlns:w16sdtdh="http://schemas.microsoft.com/office/word/2020/wordml/sdtdatahash" xmlns:w16="http://schemas.microsoft.com/office/word/2018/wordml" xmlns:w16cid="http://schemas.microsoft.com/office/word/2016/wordml/cid" xmlns:w16cex="http://schemas.microsoft.com/office/word/2018/wordml/cex" xmlns:oel="http://schemas.microsoft.com/office/2019/extlst" xmlns:am3d="http://schemas.microsoft.com/office/drawing/2017/model3d" xmlns:aink="http://schemas.microsoft.com/office/drawing/2016/ink" xmlns:cx8="http://schemas.microsoft.com/office/drawing/2016/5/14/chartex" xmlns:cx7="http://schemas.microsoft.com/office/drawing/2016/5/13/chartex" xmlns:cx6="http://schemas.microsoft.com/office/drawing/2016/5/12/chartex" xmlns:cx5="http://schemas.microsoft.com/office/drawing/2016/5/11/chartex" xmlns:cx4="http://schemas.microsoft.com/office/drawing/2016/5/10/chartex" xmlns:cx3="http://schemas.microsoft.com/office/drawing/2016/5/9/chartex" xmlns:cx2="http://schemas.microsoft.com/office/drawing/2015/10/21/chartex" xmlns:cx1="http://schemas.microsoft.com/office/drawing/2015/9/8/chartex" xmlns:cx="http://schemas.microsoft.com/office/drawing/2014/chartex">
+          <mc:Fallback xmlns:cx="http://schemas.microsoft.com/office/drawing/2014/chartex" xmlns:cx1="http://schemas.microsoft.com/office/drawing/2015/9/8/chartex" xmlns:cx2="http://schemas.microsoft.com/office/drawing/2015/10/21/chartex" xmlns:cx3="http://schemas.microsoft.com/office/drawing/2016/5/9/chartex" xmlns:cx4="http://schemas.microsoft.com/office/drawing/2016/5/10/chartex" xmlns:cx5="http://schemas.microsoft.com/office/drawing/2016/5/11/chartex" xmlns:cx6="http://schemas.microsoft.com/office/drawing/2016/5/12/chartex" xmlns:cx7="http://schemas.microsoft.com/office/drawing/2016/5/13/chartex" xmlns:cx8="http://schemas.microsoft.com/office/drawing/2016/5/14/chartex" xmlns:aink="http://schemas.microsoft.com/office/drawing/2016/ink" xmlns:am3d="http://schemas.microsoft.com/office/drawing/2017/model3d" xmlns:oel="http://schemas.microsoft.com/office/2019/extlst" xmlns:w16cex="http://schemas.microsoft.com/office/word/2018/wordml/cex" xmlns:w16cid="http://schemas.microsoft.com/office/word/2016/wordml/cid" xmlns:w16="http://schemas.microsoft.com/office/word/2018/wordml" xmlns:w16sdtdh="http://schemas.microsoft.com/office/word/2020/wordml/sdtdatahash" xmlns:w16se="http://schemas.microsoft.com/office/word/2015/wordml/symex">
             <w:pict>
               <v:line w14:anchorId="3ACBBEC7" id="Straight Connector 594" o:spid="_x0000_s1026" style="position:absolute;z-index:251660288;visibility:visible;mso-wrap-style:square;mso-width-percent:0;mso-height-percent:0;mso-wrap-distance-left:9pt;mso-wrap-distance-top:-6e-5mm;mso-wrap-distance-right:9pt;mso-wrap-distance-bottom:-6e-5mm;mso-position-horizontal:center;mso-position-horizontal-relative:margin;mso-position-vertical:absolute;mso-position-vertical-relative:text;mso-width-percent:0;mso-height-percent:0;mso-width-relative:page;mso-height-relative:page" from="0,1.9pt" to="68.35pt,1.9pt" o:gfxdata="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" strokecolor="windowText">
                 <v:stroke joinstyle="miter"/>
@@ -802,7 +802,7 @@
                     </wp:anchor>
                   </w:drawing>
                 </mc:Choice>
-                <mc:Fallback xmlns:w16se="http://schemas.microsoft.com/office/word/2015/wordml/symex" xmlns:w16sdtdh="http://schemas.microsoft.com/office/word/2020/wordml/sdtdatahash" xmlns:w16="http://schemas.microsoft.com/office/word/2018/wordml" xmlns:w16cid="http://schemas.microsoft.com/office/word/2016/wordml/cid" xmlns:w16cex="http://schemas.microsoft.com/office/word/2018/wordml/cex" xmlns:oel="http://schemas.microsoft.com/office/2019/extlst" xmlns:am3d="http://schemas.microsoft.com/office/drawing/2017/model3d" xmlns:aink="http://schemas.microsoft.com/office/drawing/2016/ink" xmlns:cx8="http://schemas.microsoft.com/office/drawing/2016/5/14/chartex" xmlns:cx7="http://schemas.microsoft.com/office/drawing/2016/5/13/chartex" xmlns:cx6="http://schemas.microsoft.com/office/drawing/2016/5/12/chartex" xmlns:cx5="http://schemas.microsoft.com/office/drawing/2016/5/11/chartex" xmlns:cx4="http://schemas.microsoft.com/office/drawing/2016/5/10/chartex" xmlns:cx3="http://schemas.microsoft.com/office/drawing/2016/5/9/chartex" xmlns:cx2="http://schemas.microsoft.com/office/drawing/2015/10/21/chartex" xmlns:cx1="http://schemas.microsoft.com/office/drawing/2015/9/8/chartex" xmlns:cx="http://schemas.microsoft.com/office/drawing/2014/chartex">
+                <mc:Fallback xmlns:cx="http://schemas.microsoft.com/office/drawing/2014/chartex" xmlns:cx1="http://schemas.microsoft.com/office/drawing/2015/9/8/chartex" xmlns:cx2="http://schemas.microsoft.com/office/drawing/2015/10/21/chartex" xmlns:cx3="http://schemas.microsoft.com/office/drawing/2016/5/9/chartex" xmlns:cx4="http://schemas.microsoft.com/office/drawing/2016/5/10/chartex" xmlns:cx5="http://schemas.microsoft.com/office/drawing/2016/5/11/chartex" xmlns:cx6="http://schemas.microsoft.com/office/drawing/2016/5/12/chartex" xmlns:cx7="http://schemas.microsoft.com/office/drawing/2016/5/13/chartex" xmlns:cx8="http://schemas.microsoft.com/office/drawing/2016/5/14/chartex" xmlns:aink="http://schemas.microsoft.com/office/drawing/2016/ink" xmlns:am3d="http://schemas.microsoft.com/office/drawing/2017/model3d" xmlns:oel="http://schemas.microsoft.com/office/2019/extlst" xmlns:w16cex="http://schemas.microsoft.com/office/word/2018/wordml/cex" xmlns:w16cid="http://schemas.microsoft.com/office/word/2016/wordml/cid" xmlns:w16="http://schemas.microsoft.com/office/word/2018/wordml" xmlns:w16sdtdh="http://schemas.microsoft.com/office/word/2020/wordml/sdtdatahash" xmlns:w16se="http://schemas.microsoft.com/office/word/2015/wordml/symex">
                   <w:pict>
                     <v:line w14:anchorId="423319E0" id="Straight Connector 398" o:spid="_x0000_s1026" style="position:absolute;z-index:251663360;visibility:visible;mso-wrap-style:square;mso-width-percent:0;mso-height-percent:0;mso-wrap-distance-left:9pt;mso-wrap-distance-top:0;mso-wrap-distance-right:9pt;mso-wrap-distance-bottom:0;mso-position-horizontal:center;mso-position-horizontal-relative:margin;mso-position-vertical:absolute;mso-position-vertical-relative:text;mso-width-percent:0;mso-height-percent:0;mso-width-relative:page;mso-height-relative:page" from="0,3.3pt" to="62pt,3.3pt" o:gfxdata="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">
                       <w10:wrap anchorx="margin"/>
@@ -1027,7 +1027,7 @@
                     </wp:anchor>
                   </w:drawing>
                 </mc:Choice>
-                <mc:Fallback xmlns:w16se="http://schemas.microsoft.com/office/word/2015/wordml/symex" xmlns:w16sdtdh="http://schemas.microsoft.com/office/word/2020/wordml/sdtdatahash" xmlns:w16="http://schemas.microsoft.com/office/word/2018/wordml" xmlns:w16cid="http://schemas.microsoft.com/office/word/2016/wordml/cid" xmlns:w16cex="http://schemas.microsoft.com/office/word/2018/wordml/cex" xmlns:oel="http://schemas.microsoft.com/office/2019/extlst" xmlns:am3d="http://schemas.microsoft.com/office/drawing/2017/model3d" xmlns:aink="http://schemas.microsoft.com/office/drawing/2016/ink" xmlns:cx8="http://schemas.microsoft.com/office/drawing/2016/5/14/chartex" xmlns:cx7="http://schemas.microsoft.com/office/drawing/2016/5/13/chartex" xmlns:cx6="http://schemas.microsoft.com/office/drawing/2016/5/12/chartex" xmlns:cx5="http://schemas.microsoft.com/office/drawing/2016/5/11/chartex" xmlns:cx4="http://schemas.microsoft.com/office/drawing/2016/5/10/chartex" xmlns:cx3="http://schemas.microsoft.com/office/drawing/2016/5/9/chartex" xmlns:cx2="http://schemas.microsoft.com/office/drawing/2015/10/21/chartex" xmlns:cx1="http://schemas.microsoft.com/office/drawing/2015/9/8/chartex" xmlns:cx="http://schemas.microsoft.com/office/drawing/2014/chartex">
+                <mc:Fallback xmlns:cx="http://schemas.microsoft.com/office/drawing/2014/chartex" xmlns:cx1="http://schemas.microsoft.com/office/drawing/2015/9/8/chartex" xmlns:cx2="http://schemas.microsoft.com/office/drawing/2015/10/21/chartex" xmlns:cx3="http://schemas.microsoft.com/office/drawing/2016/5/9/chartex" xmlns:cx4="http://schemas.microsoft.com/office/drawing/2016/5/10/chartex" xmlns:cx5="http://schemas.microsoft.com/office/drawing/2016/5/11/chartex" xmlns:cx6="http://schemas.microsoft.com/office/drawing/2016/5/12/chartex" xmlns:cx7="http://schemas.microsoft.com/office/drawing/2016/5/13/chartex" xmlns:cx8="http://schemas.microsoft.com/office/drawing/2016/5/14/chartex" xmlns:aink="http://schemas.microsoft.com/office/drawing/2016/ink" xmlns:am3d="http://schemas.microsoft.com/office/drawing/2017/model3d" xmlns:oel="http://schemas.microsoft.com/office/2019/extlst" xmlns:w16cex="http://schemas.microsoft.com/office/word/2018/wordml/cex" xmlns:w16cid="http://schemas.microsoft.com/office/word/2016/wordml/cid" xmlns:w16="http://schemas.microsoft.com/office/word/2018/wordml" xmlns:w16sdtdh="http://schemas.microsoft.com/office/word/2020/wordml/sdtdatahash" xmlns:w16se="http://schemas.microsoft.com/office/word/2015/wordml/symex">
                   <w:pict>
                     <v:line w14:anchorId="2B7A23FF" id="Straight Connector 592" o:spid="_x0000_s1026" style="position:absolute;z-index:251659264;visibility:visible;mso-wrap-style:square;mso-width-percent:0;mso-height-percent:0;mso-wrap-distance-left:9pt;mso-wrap-distance-top:-6e-5mm;mso-wrap-distance-right:9pt;mso-wrap-distance-bottom:-6e-5mm;mso-position-horizontal:absolute;mso-position-horizontal-relative:text;mso-position-vertical:absolute;mso-position-vertical-relative:text;mso-width-percent:0;mso-height-percent:0;mso-width-relative:page;mso-height-relative:page" from="71.15pt,3.05pt" to="230.3pt,3.05pt" o:gfxdata="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"/>
                   </w:pict>
@@ -1985,9 +1985,31 @@
           <w:sz w:val="28"/>
           <w:szCs w:val="28"/>
         </w:rPr>
+        <w:t>{#</w:t>
+      </w:r>
+      <w:r>
+        <w:rPr>
+          <w:sz w:val="28"/>
+          <w:szCs w:val="28"/>
+        </w:rPr>
+        <w:t>pending_approve_company_name</w:t>
+      </w:r>
+      <w:proofErr w:type="gramStart"/>
+      <w:r>
+        <w:rPr>
+          <w:sz w:val="28"/>
+          <w:szCs w:val="28"/>
+        </w:rPr>
+        <w:t>}</w:t>
+      </w:r>
+      <w:r>
+        <w:rPr>
+          <w:sz w:val="28"/>
+          <w:szCs w:val="28"/>
+        </w:rPr>
         <w:t>{</w:t>
       </w:r>
-      <w:proofErr w:type="spellStart"/>
+      <w:proofErr w:type="gramEnd"/>
       <w:r>
         <w:rPr>
           <w:sz w:val="28"/>
@@ -1995,13 +2017,19 @@
         </w:rPr>
         <w:t>pending_approve_company_name</w:t>
       </w:r>
-      <w:proofErr w:type="spellEnd"/>
       <w:r>
         <w:rPr>
           <w:sz w:val="28"/>
           <w:szCs w:val="28"/>
         </w:rPr>
         <w:t>}</w:t>
+      </w:r>
+      <w:r>
+        <w:rPr>
+          <w:sz w:val="28"/>
+          <w:szCs w:val="28"/>
+        </w:rPr>
+        <w:t>{/}{#pending_cancel_company_name}{pending_cancel_company_name}{/}</w:t>
       </w:r>
     </w:p>
     <w:p>
@@ -2125,10 +2153,15 @@
           <w:sz w:val="28"/>
           <w:szCs w:val="28"/>
         </w:rPr>
-        <w:t>:</w:t>
-      </w:r>
-      <w:r>
-        <w:t xml:space="preserve"> </w:t>
+        <w:t>: {#pending_approve_mst</w:t>
+      </w:r>
+      <w:proofErr w:type="gramStart"/>
+      <w:r>
+        <w:rPr>
+          <w:sz w:val="28"/>
+          <w:szCs w:val="28"/>
+        </w:rPr>
+        <w:t>}</w:t>
       </w:r>
       <w:r>
         <w:rPr>
@@ -2137,21 +2170,20 @@
         </w:rPr>
         <w:t>{</w:t>
       </w:r>
-      <w:proofErr w:type="spellStart"/>
-      <w:r>
-        <w:rPr>
-          <w:sz w:val="28"/>
-          <w:szCs w:val="28"/>
-        </w:rPr>
-        <w:t>pending_approve_mst</w:t>
-      </w:r>
-      <w:proofErr w:type="spellEnd"/>
-      <w:r>
-        <w:rPr>
-          <w:sz w:val="28"/>
-          <w:szCs w:val="28"/>
-        </w:rPr>
-        <w:t>}</w:t>
+      <w:proofErr w:type="gramEnd"/>
+      <w:r>
+        <w:rPr>
+          <w:sz w:val="28"/>
+          <w:szCs w:val="28"/>
+        </w:rPr>
+        <w:t>pending_approve_mst}</w:t>
+      </w:r>
+      <w:r>
+        <w:rPr>
+          <w:sz w:val="28"/>
+          <w:szCs w:val="28"/>
+        </w:rPr>
+        <w:t>{/}{#pending_cancel_mst}{pending_cancel_mst}{/}</w:t>
       </w:r>
     </w:p>
     <w:p>
@@ -3515,6 +3547,7 @@
           <w:sz w:val="28"/>
           <w:szCs w:val="28"/>
         </w:rPr>
+        <w:lastRenderedPageBreak/>
         <w:t xml:space="preserve">1. </w:t>
       </w:r>
       <w:proofErr w:type="spellStart"/>
@@ -3651,7 +3684,6 @@
           <w:sz w:val="28"/>
           <w:szCs w:val="28"/>
         </w:rPr>
-        <w:lastRenderedPageBreak/>
         <w:t>a</w:t>
       </w:r>
       <w:r>
@@ -7782,6 +7814,7 @@
           <w:sz w:val="28"/>
           <w:szCs w:val="28"/>
         </w:rPr>
+        <w:lastRenderedPageBreak/>
         <w:t xml:space="preserve">2. </w:t>
       </w:r>
       <w:proofErr w:type="spellStart"/>
@@ -8123,6 +8156,8 @@
         </w:rPr>
         <w:t>:</w:t>
       </w:r>
+      <w:bookmarkStart w:id="0" w:name="_GoBack"/>
+      <w:bookmarkEnd w:id="0"/>
     </w:p>
     <w:p>
       <w:pPr>
@@ -8139,7 +8174,6 @@
           <w:sz w:val="28"/>
           <w:szCs w:val="28"/>
         </w:rPr>
-        <w:lastRenderedPageBreak/>
         <w:t>Đăng</w:t>
       </w:r>
       <w:proofErr w:type="spellEnd"/>
@@ -9387,7 +9421,7 @@
               </wp:anchor>
             </w:drawing>
           </mc:Choice>
-          <mc:Fallback xmlns:w16se="http://schemas.microsoft.com/office/word/2015/wordml/symex" xmlns:w16sdtdh="http://schemas.microsoft.com/office/word/2020/wordml/sdtdatahash" xmlns:w16="http://schemas.microsoft.com/office/word/2018/wordml" xmlns:w16cid="http://schemas.microsoft.com/office/word/2016/wordml/cid" xmlns:w16cex="http://schemas.microsoft.com/office/word/2018/wordml/cex" xmlns:oel="http://schemas.microsoft.com/office/2019/extlst" xmlns:am3d="http://schemas.microsoft.com/office/drawing/2017/model3d" xmlns:aink="http://schemas.microsoft.com/office/drawing/2016/ink" xmlns:cx8="http://schemas.microsoft.com/office/drawing/2016/5/14/chartex" xmlns:cx7="http://schemas.microsoft.com/office/drawing/2016/5/13/chartex" xmlns:cx6="http://schemas.microsoft.com/office/drawing/2016/5/12/chartex" xmlns:cx5="http://schemas.microsoft.com/office/drawing/2016/5/11/chartex" xmlns:cx4="http://schemas.microsoft.com/office/drawing/2016/5/10/chartex" xmlns:cx3="http://schemas.microsoft.com/office/drawing/2016/5/9/chartex" xmlns:cx2="http://schemas.microsoft.com/office/drawing/2015/10/21/chartex" xmlns:cx1="http://schemas.microsoft.com/office/drawing/2015/9/8/chartex" xmlns:cx="http://schemas.microsoft.com/office/drawing/2014/chartex">
+          <mc:Fallback xmlns:cx="http://schemas.microsoft.com/office/drawing/2014/chartex" xmlns:cx1="http://schemas.microsoft.com/office/drawing/2015/9/8/chartex" xmlns:cx2="http://schemas.microsoft.com/office/drawing/2015/10/21/chartex" xmlns:cx3="http://schemas.microsoft.com/office/drawing/2016/5/9/chartex" xmlns:cx4="http://schemas.microsoft.com/office/drawing/2016/5/10/chartex" xmlns:cx5="http://schemas.microsoft.com/office/drawing/2016/5/11/chartex" xmlns:cx6="http://schemas.microsoft.com/office/drawing/2016/5/12/chartex" xmlns:cx7="http://schemas.microsoft.com/office/drawing/2016/5/13/chartex" xmlns:cx8="http://schemas.microsoft.com/office/drawing/2016/5/14/chartex" xmlns:aink="http://schemas.microsoft.com/office/drawing/2016/ink" xmlns:am3d="http://schemas.microsoft.com/office/drawing/2017/model3d" xmlns:oel="http://schemas.microsoft.com/office/2019/extlst" xmlns:w16cex="http://schemas.microsoft.com/office/word/2018/wordml/cex" xmlns:w16cid="http://schemas.microsoft.com/office/word/2016/wordml/cid" xmlns:w16="http://schemas.microsoft.com/office/word/2018/wordml" xmlns:w16sdtdh="http://schemas.microsoft.com/office/word/2020/wordml/sdtdatahash" xmlns:w16se="http://schemas.microsoft.com/office/word/2015/wordml/symex">
             <w:pict>
               <v:rect w14:anchorId="27AAADD3" id="Rectangle 590" o:spid="_x0000_s1026" style="position:absolute;margin-left:2.25pt;margin-top:6.85pt;width:19.25pt;height:18.4pt;z-index:251661312;visibility:visible;mso-wrap-style:square;mso-width-percent:0;mso-height-percent:0;mso-wrap-distance-left:9pt;mso-wrap-distance-top:0;mso-wrap-distance-right:9pt;mso-wrap-distance-bottom:0;mso-position-horizontal:absolute;mso-position-horizontal-relative:text;mso-position-vertical:absolute;mso-position-vertical-relative:text;mso-width-percent:0;mso-height-percent:0;mso-width-relative:page;mso-height-relative:page;v-text-anchor:top" o:gfxdata="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"/>
             </w:pict>
@@ -9776,7 +9810,7 @@
               </wp:anchor>
             </w:drawing>
           </mc:Choice>
-          <mc:Fallback xmlns:w16se="http://schemas.microsoft.com/office/word/2015/wordml/symex" xmlns:w16sdtdh="http://schemas.microsoft.com/office/word/2020/wordml/sdtdatahash" xmlns:w16="http://schemas.microsoft.com/office/word/2018/wordml" xmlns:w16cid="http://schemas.microsoft.com/office/word/2016/wordml/cid" xmlns:w16cex="http://schemas.microsoft.com/office/word/2018/wordml/cex" xmlns:oel="http://schemas.microsoft.com/office/2019/extlst" xmlns:am3d="http://schemas.microsoft.com/office/drawing/2017/model3d" xmlns:aink="http://schemas.microsoft.com/office/drawing/2016/ink" xmlns:cx8="http://schemas.microsoft.com/office/drawing/2016/5/14/chartex" xmlns:cx7="http://schemas.microsoft.com/office/drawing/2016/5/13/chartex" xmlns:cx6="http://schemas.microsoft.com/office/drawing/2016/5/12/chartex" xmlns:cx5="http://schemas.microsoft.com/office/drawing/2016/5/11/chartex" xmlns:cx4="http://schemas.microsoft.com/office/drawing/2016/5/10/chartex" xmlns:cx3="http://schemas.microsoft.com/office/drawing/2016/5/9/chartex" xmlns:cx2="http://schemas.microsoft.com/office/drawing/2015/10/21/chartex" xmlns:cx1="http://schemas.microsoft.com/office/drawing/2015/9/8/chartex" xmlns:cx="http://schemas.microsoft.com/office/drawing/2014/chartex">
+          <mc:Fallback xmlns:cx="http://schemas.microsoft.com/office/drawing/2014/chartex" xmlns:cx1="http://schemas.microsoft.com/office/drawing/2015/9/8/chartex" xmlns:cx2="http://schemas.microsoft.com/office/drawing/2015/10/21/chartex" xmlns:cx3="http://schemas.microsoft.com/office/drawing/2016/5/9/chartex" xmlns:cx4="http://schemas.microsoft.com/office/drawing/2016/5/10/chartex" xmlns:cx5="http://schemas.microsoft.com/office/drawing/2016/5/11/chartex" xmlns:cx6="http://schemas.microsoft.com/office/drawing/2016/5/12/chartex" xmlns:cx7="http://schemas.microsoft.com/office/drawing/2016/5/13/chartex" xmlns:cx8="http://schemas.microsoft.com/office/drawing/2016/5/14/chartex" xmlns:aink="http://schemas.microsoft.com/office/drawing/2016/ink" xmlns:am3d="http://schemas.microsoft.com/office/drawing/2017/model3d" xmlns:oel="http://schemas.microsoft.com/office/2019/extlst" xmlns:w16cex="http://schemas.microsoft.com/office/word/2018/wordml/cex" xmlns:w16cid="http://schemas.microsoft.com/office/word/2016/wordml/cid" xmlns:w16="http://schemas.microsoft.com/office/word/2018/wordml" xmlns:w16sdtdh="http://schemas.microsoft.com/office/word/2020/wordml/sdtdatahash" xmlns:w16se="http://schemas.microsoft.com/office/word/2015/wordml/symex">
             <w:pict>
               <v:rect w14:anchorId="4206DC2A" id="Rectangle 589" o:spid="_x0000_s1026" style="position:absolute;margin-left:2.25pt;margin-top:6.3pt;width:19.25pt;height:18.4pt;z-index:251662336;visibility:visible;mso-wrap-style:square;mso-width-percent:0;mso-height-percent:0;mso-wrap-distance-left:9pt;mso-wrap-distance-top:0;mso-wrap-distance-right:9pt;mso-wrap-distance-bottom:0;mso-position-horizontal:absolute;mso-position-horizontal-relative:text;mso-position-vertical:absolute;mso-position-vertical-relative:text;mso-width-percent:0;mso-height-percent:0;mso-width-relative:page;mso-height-relative:page;v-text-anchor:top" o:gfxdata="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"/>
             </w:pict>
@@ -13159,6 +13193,7 @@
           <w:sz w:val="28"/>
           <w:szCs w:val="28"/>
         </w:rPr>
+        <w:lastRenderedPageBreak/>
         <w:t>Tên</w:t>
       </w:r>
       <w:proofErr w:type="spellEnd"/>
@@ -13362,7 +13397,6 @@
           <w:sz w:val="28"/>
           <w:szCs w:val="28"/>
         </w:rPr>
-        <w:lastRenderedPageBreak/>
         <w:t xml:space="preserve">Số </w:t>
       </w:r>
       <w:proofErr w:type="spellStart"/>
@@ -15247,8 +15281,6 @@
       <w:pPr>
         <w:spacing w:before="240" w:after="240"/>
       </w:pPr>
-      <w:bookmarkStart w:id="0" w:name="_GoBack"/>
-      <w:bookmarkEnd w:id="0"/>
     </w:p>
     <w:sectPr>
       <w:footerReference w:type="default" r:id="rId6"/>

</xml_diff>